<commit_message>
corrected margins in PT resume
</commit_message>
<xml_diff>
--- a/resume/Belal_Quamar_Resume_PT.docx
+++ b/resume/Belal_Quamar_Resume_PT.docx
@@ -48,19 +48,26 @@
         <w:jc w:val="center"/>
       </w:pPr>
       <w:r>
-        <w:t xml:space="preserve">226-961-0550; </w:t>
-      </w:r>
-      <w:r>
-        <w:rPr>
-          <w:color w:val="0563C1"/>
-          <w:u w:val="single" w:color="0563C1"/>
-        </w:rPr>
-        <w:t>belalquamar@gmail.com</w:t>
+        <w:t>226-961-0550</w:t>
+      </w:r>
+      <w:r>
+        <w:t>; belalquamar@gmail.com</w:t>
       </w:r>
       <w:r>
         <w:rPr>
           <w:rFonts w:ascii="Segoe UI" w:eastAsia="Segoe UI" w:hAnsi="Segoe UI" w:cs="Segoe UI"/>
+          <w:color w:val="000000" w:themeColor="text1"/>
           <w:sz w:val="21"/>
+          <w14:shadow w14:blurRad="38100" w14:dist="19050" w14:dir="2700000" w14:sx="100000" w14:sy="100000" w14:kx="0" w14:ky="0" w14:algn="tl">
+            <w14:schemeClr w14:val="dk1">
+              <w14:alpha w14:val="60000"/>
+            </w14:schemeClr>
+          </w14:shadow>
+          <w14:textOutline w14:w="0" w14:cap="flat" w14:cmpd="sng" w14:algn="ctr">
+            <w14:noFill/>
+            <w14:prstDash w14:val="solid"/>
+            <w14:round/>
+          </w14:textOutline>
         </w:rPr>
         <w:t xml:space="preserve"> </w:t>
       </w:r>
@@ -229,13 +236,26 @@
       <w:pPr>
         <w:spacing w:after="0" w:line="259" w:lineRule="auto"/>
         <w:ind w:left="0" w:right="0" w:firstLine="0"/>
+        <w:rPr>
+          <w:sz w:val="28"/>
+          <w:szCs w:val="28"/>
+        </w:rPr>
       </w:pPr>
       <w:r>
         <w:rPr>
           <w:b/>
           <w:bCs/>
         </w:rPr>
-        <w:t xml:space="preserve"> PROFILE OF SKILLS</w:t>
+        <w:t xml:space="preserve"> </w:t>
+      </w:r>
+      <w:r>
+        <w:rPr>
+          <w:b/>
+          <w:bCs/>
+          <w:sz w:val="28"/>
+          <w:szCs w:val="28"/>
+        </w:rPr>
+        <w:t>PROFILE OF SKILLS</w:t>
       </w:r>
     </w:p>
     <w:p>
@@ -281,16 +301,7 @@
         <w:ind w:right="0"/>
       </w:pPr>
       <w:r>
-        <w:t>E</w:t>
-      </w:r>
-      <w:r>
-        <w:t>xcelle</w:t>
-      </w:r>
-      <w:r>
-        <w:t>nce</w:t>
-      </w:r>
-      <w:r>
-        <w:t xml:space="preserve"> at desk job with </w:t>
+        <w:t xml:space="preserve">Excellence at desk job with </w:t>
       </w:r>
       <w:r>
         <w:rPr>
@@ -323,14 +334,14 @@
         <w:t>technical skills</w:t>
       </w:r>
       <w:r>
-        <w:t xml:space="preserve"> including MS Office (Word, PowerPoint, and </w:t>
+        <w:t xml:space="preserve"> including MS Office (</w:t>
       </w:r>
       <w:r>
         <w:rPr>
           <w:b/>
           <w:bCs/>
         </w:rPr>
-        <w:t>Excel</w:t>
+        <w:t>Word, PowerPoint, and Excel</w:t>
       </w:r>
       <w:r>
         <w:t xml:space="preserve">) with experience in creating tables and </w:t>
@@ -360,19 +371,7 @@
         <w:t>written and verbal</w:t>
       </w:r>
       <w:r>
-        <w:t xml:space="preserve"> communicator </w:t>
-      </w:r>
-      <w:r>
-        <w:t xml:space="preserve">with </w:t>
-      </w:r>
-      <w:r>
-        <w:t>diverse skill</w:t>
-      </w:r>
-      <w:r>
-        <w:t xml:space="preserve">s </w:t>
-      </w:r>
-      <w:r>
-        <w:t>like presentations and technical reports.</w:t>
+        <w:t xml:space="preserve"> communicator with diverse skills like presentations and technical reports.</w:t>
       </w:r>
     </w:p>
     <w:p>
@@ -402,10 +401,14 @@
       <w:pPr>
         <w:pStyle w:val="Heading1"/>
         <w:ind w:left="-5"/>
+        <w:rPr>
+          <w:sz w:val="22"/>
+        </w:rPr>
       </w:pPr>
       <w:r>
         <w:rPr>
           <w:noProof/>
+          <w:sz w:val="22"/>
         </w:rPr>
         <mc:AlternateContent>
           <mc:Choice Requires="wpg">
@@ -501,7 +504,17 @@
         </mc:AlternateContent>
       </w:r>
       <w:r>
-        <w:t xml:space="preserve">WORK EXPERIENCE </w:t>
+        <w:rPr>
+          <w:sz w:val="28"/>
+          <w:szCs w:val="28"/>
+        </w:rPr>
+        <w:t>WORK EXPERIENCE</w:t>
+      </w:r>
+      <w:r>
+        <w:rPr>
+          <w:sz w:val="22"/>
+        </w:rPr>
+        <w:t xml:space="preserve"> </w:t>
       </w:r>
     </w:p>
     <w:p>
@@ -535,40 +548,13 @@
         <w:rPr>
           <w:bCs/>
         </w:rPr>
-        <w:t>(</w:t>
-      </w:r>
-      <w:r>
-        <w:rPr>
-          <w:bCs/>
-        </w:rPr>
-        <w:t>J</w:t>
-      </w:r>
-      <w:r>
-        <w:rPr>
-          <w:bCs/>
-        </w:rPr>
-        <w:t>an</w:t>
-      </w:r>
-      <w:r>
-        <w:rPr>
-          <w:bCs/>
-        </w:rPr>
-        <w:t xml:space="preserve"> 20</w:t>
-      </w:r>
-      <w:r>
-        <w:rPr>
-          <w:bCs/>
-        </w:rPr>
-        <w:t>23</w:t>
+        <w:t>(Jan 2023</w:t>
       </w:r>
       <w:r>
         <w:t xml:space="preserve"> - P</w:t>
       </w:r>
       <w:r>
-        <w:t>resent</w:t>
-      </w:r>
-      <w:r>
-        <w:t>)</w:t>
+        <w:t>resent)</w:t>
       </w:r>
       <w:r>
         <w:rPr>
@@ -582,10 +568,7 @@
         <w:ind w:left="10" w:right="0"/>
       </w:pPr>
       <w:r>
-        <w:t>Legacy Personnel Services, Windsor, Ontario</w:t>
-      </w:r>
-      <w:r>
-        <w:t xml:space="preserve"> </w:t>
+        <w:t xml:space="preserve">Legacy Personnel Services, Windsor, Ontario </w:t>
       </w:r>
       <w:r>
         <w:t>Canada</w:t>
@@ -670,10 +653,7 @@
         <w:t xml:space="preserve"> - </w:t>
       </w:r>
       <w:r>
-        <w:t>Present</w:t>
-      </w:r>
-      <w:r>
-        <w:t>)</w:t>
+        <w:t>Present)</w:t>
       </w:r>
       <w:r>
         <w:rPr>
@@ -824,7 +804,22 @@
         <w:ind w:right="0"/>
       </w:pPr>
       <w:r>
-        <w:t>Managed the processing and packaging of products accurately</w:t>
+        <w:t>Managed the processing</w:t>
+      </w:r>
+      <w:r>
+        <w:t xml:space="preserve"> </w:t>
+      </w:r>
+      <w:r>
+        <w:t>of products accurately</w:t>
+      </w:r>
+      <w:r>
+        <w:t xml:space="preserve"> along with </w:t>
+      </w:r>
+      <w:r>
+        <w:t xml:space="preserve">production </w:t>
+      </w:r>
+      <w:r>
+        <w:t>speed and quality</w:t>
       </w:r>
       <w:r>
         <w:t>.</w:t>
@@ -832,25 +827,6 @@
     </w:p>
     <w:p>
       <w:pPr>
-        <w:pStyle w:val="ListParagraph"/>
-        <w:numPr>
-          <w:ilvl w:val="0"/>
-          <w:numId w:val="5"/>
-        </w:numPr>
-        <w:ind w:right="0"/>
-      </w:pPr>
-      <w:r>
-        <w:t xml:space="preserve">Maintained </w:t>
-      </w:r>
-      <w:r>
-        <w:t xml:space="preserve">production </w:t>
-      </w:r>
-      <w:r>
-        <w:t xml:space="preserve">speed and quality requirements. </w:t>
-      </w:r>
-    </w:p>
-    <w:p>
-      <w:pPr>
         <w:spacing w:after="0" w:line="259" w:lineRule="auto"/>
         <w:ind w:left="0" w:right="0" w:firstLine="0"/>
         <w:rPr>
@@ -914,6 +890,7 @@
         </w:rPr>
         <w:tab/>
       </w:r>
+      <w:proofErr w:type="gramStart"/>
       <w:r>
         <w:rPr>
           <w:b/>
@@ -924,6 +901,7 @@
       <w:r>
         <w:t>(</w:t>
       </w:r>
+      <w:proofErr w:type="gramEnd"/>
       <w:r>
         <w:t>Jul 2015</w:t>
       </w:r>
@@ -960,10 +938,7 @@
         <w:ind w:right="0"/>
       </w:pPr>
       <w:r>
-        <w:t>A</w:t>
-      </w:r>
-      <w:r>
-        <w:t>ssisted clients in purchasing new technology, such as mobile phones, PCs, routers, consoles, and CCTV, by responding to feature-related questions and comprehending their needs.</w:t>
+        <w:t>Assisted clients in purchasing new technology, such as mobile phones, PCs, routers, consoles, and CCTV, by responding to feature-related questions and comprehending their needs.</w:t>
       </w:r>
     </w:p>
     <w:p>
@@ -977,19 +952,7 @@
         <w:ind w:right="0"/>
       </w:pPr>
       <w:r>
-        <w:t>Maintained inventory in the stor</w:t>
-      </w:r>
-      <w:r>
-        <w:t>e</w:t>
-      </w:r>
-      <w:r>
-        <w:t xml:space="preserve"> by marking and replenishing after receiving </w:t>
-      </w:r>
-      <w:r>
-        <w:t>new</w:t>
-      </w:r>
-      <w:r>
-        <w:t xml:space="preserve"> shipments.</w:t>
+        <w:t>Maintained inventory in the store by marking and replenishing after receiving new shipments.</w:t>
       </w:r>
     </w:p>
     <w:p>
@@ -1006,10 +969,7 @@
         <w:t>A</w:t>
       </w:r>
       <w:r>
-        <w:t>ided in stocking the lobby and visitor area</w:t>
-      </w:r>
-      <w:r>
-        <w:t xml:space="preserve"> as well as cleaning and sanitizing multiple items.</w:t>
+        <w:t>ided in stocking the lobby and visitor area as well as cleaning and sanitizing multiple items.</w:t>
       </w:r>
     </w:p>
     <w:p>
@@ -1065,8 +1025,13 @@
           <w:numId w:val="11"/>
         </w:numPr>
       </w:pPr>
-      <w:r>
-        <w:t xml:space="preserve">Organized job fairs, held </w:t>
+      <w:proofErr w:type="gramStart"/>
+      <w:r>
+        <w:t>Organized job fairs,</w:t>
+      </w:r>
+      <w:proofErr w:type="gramEnd"/>
+      <w:r>
+        <w:t xml:space="preserve"> held </w:t>
       </w:r>
       <w:r>
         <w:t xml:space="preserve">stocks and maintained </w:t>
@@ -1122,11 +1087,30 @@
           <w:b/>
         </w:rPr>
         <w:tab/>
-        <w:t xml:space="preserve">                       </w:t>
+      </w:r>
+      <w:r>
+        <w:rPr>
+          <w:b/>
+        </w:rPr>
+        <w:t xml:space="preserve">                                   </w:t>
+      </w:r>
+      <w:r>
+        <w:rPr>
+          <w:b/>
+        </w:rPr>
+        <w:t xml:space="preserve">                    </w:t>
+      </w:r>
+      <w:proofErr w:type="gramStart"/>
+      <w:r>
+        <w:rPr>
+          <w:b/>
+        </w:rPr>
+        <w:t xml:space="preserve">   </w:t>
       </w:r>
       <w:r>
         <w:t>(</w:t>
       </w:r>
+      <w:proofErr w:type="gramEnd"/>
       <w:r>
         <w:t>Jul 2014</w:t>
       </w:r>
@@ -1167,22 +1151,7 @@
         <w:t>maintenance</w:t>
       </w:r>
       <w:r>
-        <w:t xml:space="preserve"> as well as </w:t>
-      </w:r>
-      <w:r>
-        <w:t>Pick</w:t>
-      </w:r>
-      <w:r>
-        <w:t>ing</w:t>
-      </w:r>
-      <w:r>
-        <w:t xml:space="preserve"> up</w:t>
-      </w:r>
-      <w:r>
-        <w:t xml:space="preserve"> of </w:t>
-      </w:r>
-      <w:r>
-        <w:t>supplies and office equipment</w:t>
+        <w:t xml:space="preserve"> as well as Picking up of supplies and office equipment</w:t>
       </w:r>
       <w:r>
         <w:t>.</w:t>
@@ -1198,10 +1167,7 @@
         <w:ind w:left="0" w:right="-228" w:firstLine="370"/>
       </w:pPr>
       <w:r>
-        <w:t xml:space="preserve">Coordinated staff </w:t>
-      </w:r>
-      <w:r>
-        <w:t>meetings and w</w:t>
+        <w:t>Coordinated staff meetings and w</w:t>
       </w:r>
       <w:r>
         <w:t xml:space="preserve">rote down minutes of </w:t>
@@ -1316,8 +1282,17 @@
         <w:rPr>
           <w:b/>
           <w:bCs/>
-        </w:rPr>
-        <w:t xml:space="preserve">EDUCATION </w:t>
+          <w:sz w:val="28"/>
+          <w:szCs w:val="28"/>
+        </w:rPr>
+        <w:t>EDUCATION</w:t>
+      </w:r>
+      <w:r>
+        <w:rPr>
+          <w:b/>
+          <w:bCs/>
+        </w:rPr>
+        <w:t xml:space="preserve"> </w:t>
       </w:r>
     </w:p>
     <w:p>
@@ -1336,137 +1311,121 @@
         <w:rPr>
           <w:b/>
         </w:rPr>
-        <w:t>Master of Applied Sciences – Electrical Engineering</w:t>
-      </w:r>
-      <w:r>
-        <w:rPr>
-          <w:b/>
-        </w:rPr>
-        <w:tab/>
-      </w:r>
-      <w:r>
-        <w:rPr>
-          <w:b/>
-        </w:rPr>
-        <w:tab/>
-      </w:r>
-      <w:r>
-        <w:rPr>
-          <w:b/>
-        </w:rPr>
-        <w:tab/>
-      </w:r>
-      <w:r>
-        <w:rPr>
-          <w:b/>
-        </w:rPr>
-        <w:tab/>
-      </w:r>
-      <w:r>
-        <w:rPr>
-          <w:b/>
-        </w:rPr>
-        <w:tab/>
-      </w:r>
-      <w:r>
-        <w:t>(Sep 2022</w:t>
-      </w:r>
-      <w:r>
+        <w:t xml:space="preserve">Master of Applied Sciences </w:t>
+      </w:r>
+      <w:r>
+        <w:rPr>
+          <w:bCs/>
+        </w:rPr>
+        <w:t>– Electrical Engineering</w:t>
+      </w:r>
+      <w:r>
+        <w:rPr>
+          <w:bCs/>
+        </w:rPr>
         <w:t xml:space="preserve"> - </w:t>
       </w:r>
       <w:r>
-        <w:t xml:space="preserve">Present) </w:t>
+        <w:rPr>
+          <w:bCs/>
+        </w:rPr>
+        <w:t>University of Windsor, ON,</w:t>
+      </w:r>
+      <w:r>
+        <w:t xml:space="preserve"> </w:t>
+      </w:r>
+      <w:r>
+        <w:t xml:space="preserve">Canada </w:t>
+      </w:r>
+      <w:r>
+        <w:t>- Sep</w:t>
+      </w:r>
+      <w:r>
+        <w:t xml:space="preserve"> 2022</w:t>
+      </w:r>
+      <w:r>
+        <w:t xml:space="preserve"> - </w:t>
+      </w:r>
+      <w:r>
+        <w:t xml:space="preserve">Present </w:t>
       </w:r>
     </w:p>
     <w:p>
       <w:pPr>
         <w:spacing w:after="0" w:line="240" w:lineRule="auto"/>
         <w:ind w:left="10" w:right="0"/>
-      </w:pPr>
-      <w:r>
-        <w:t xml:space="preserve">University of Windsor, ON, Canada  </w:t>
-      </w:r>
-      <w:r>
-        <w:br/>
+        <w:rPr>
+          <w:b/>
+        </w:rPr>
+      </w:pPr>
+      <w:r>
+        <w:rPr>
+          <w:b/>
+        </w:rPr>
+        <w:t xml:space="preserve">Bachelor of Engineering </w:t>
+      </w:r>
+      <w:r>
+        <w:rPr>
+          <w:bCs/>
+        </w:rPr>
+        <w:t xml:space="preserve">– Computer </w:t>
+      </w:r>
+      <w:r>
+        <w:rPr>
+          <w:bCs/>
+        </w:rPr>
+        <w:t>Engineering</w:t>
+      </w:r>
+      <w:r>
+        <w:rPr>
+          <w:bCs/>
+        </w:rPr>
+        <w:t xml:space="preserve">     - </w:t>
+      </w:r>
+      <w:r>
+        <w:rPr>
+          <w:bCs/>
+        </w:rPr>
+        <w:t>Integral University</w:t>
+      </w:r>
+      <w:r>
+        <w:t xml:space="preserve">, </w:t>
+      </w:r>
+      <w:r>
+        <w:t xml:space="preserve">India </w:t>
+      </w:r>
+      <w:r>
+        <w:tab/>
+      </w:r>
+      <w:r>
+        <w:t xml:space="preserve">-    </w:t>
+      </w:r>
+      <w:r>
+        <w:tab/>
+        <w:t xml:space="preserve"> </w:t>
+      </w:r>
+      <w:r>
+        <w:t>Jul 2012</w:t>
+      </w:r>
+      <w:r>
+        <w:t xml:space="preserve"> - </w:t>
+      </w:r>
+      <w:r>
+        <w:t xml:space="preserve">Aug 2016 </w:t>
       </w:r>
     </w:p>
     <w:p>
       <w:pPr>
-        <w:spacing w:after="12"/>
-        <w:ind w:left="10" w:right="0"/>
-      </w:pPr>
-      <w:r>
-        <w:rPr>
-          <w:b/>
-        </w:rPr>
-        <w:t xml:space="preserve">Bachelor of Engineering – Computer </w:t>
-      </w:r>
-      <w:r>
-        <w:rPr>
-          <w:b/>
-        </w:rPr>
-        <w:t>Engineering</w:t>
-      </w:r>
-      <w:r>
-        <w:rPr>
-          <w:b/>
-        </w:rPr>
-        <w:tab/>
-      </w:r>
-      <w:r>
-        <w:rPr>
-          <w:b/>
-        </w:rPr>
-        <w:tab/>
-      </w:r>
-      <w:r>
-        <w:rPr>
-          <w:b/>
-        </w:rPr>
-        <w:tab/>
-      </w:r>
-      <w:r>
-        <w:rPr>
-          <w:b/>
-        </w:rPr>
-        <w:tab/>
-      </w:r>
-      <w:r>
-        <w:rPr>
-          <w:b/>
-        </w:rPr>
-        <w:tab/>
-      </w:r>
-      <w:r>
-        <w:rPr>
-          <w:b/>
-        </w:rPr>
-        <w:t xml:space="preserve">  </w:t>
-      </w:r>
-      <w:r>
-        <w:rPr>
-          <w:bCs/>
-        </w:rPr>
-        <w:t>(</w:t>
-      </w:r>
-      <w:r>
-        <w:t>Jul 2012</w:t>
-      </w:r>
-      <w:r>
-        <w:t xml:space="preserve"> - </w:t>
-      </w:r>
-      <w:r>
-        <w:t xml:space="preserve">Aug 2016) Integral University, Lucknow, India </w:t>
-      </w:r>
-    </w:p>
-    <w:p>
-      <w:pPr>
         <w:pStyle w:val="Heading1"/>
         <w:ind w:left="-5"/>
+        <w:rPr>
+          <w:sz w:val="22"/>
+        </w:rPr>
       </w:pPr>
       <w:r>
         <w:rPr>
           <w:noProof/>
+          <w:sz w:val="22"/>
         </w:rPr>
         <mc:AlternateContent>
           <mc:Choice Requires="wpg">
@@ -1562,7 +1521,17 @@
         </mc:AlternateContent>
       </w:r>
       <w:r>
-        <w:t xml:space="preserve">TECHNICAL SKILLS </w:t>
+        <w:rPr>
+          <w:sz w:val="28"/>
+          <w:szCs w:val="28"/>
+        </w:rPr>
+        <w:t>TECHNICAL SKILLS</w:t>
+      </w:r>
+      <w:r>
+        <w:rPr>
+          <w:sz w:val="22"/>
+        </w:rPr>
+        <w:t xml:space="preserve"> </w:t>
       </w:r>
     </w:p>
     <w:tbl>
@@ -1651,9 +1620,10 @@
       </w:pPr>
     </w:p>
     <w:sectPr>
-      <w:pgSz w:w="11906" w:h="16838"/>
-      <w:pgMar w:top="540" w:right="956" w:bottom="270" w:left="1008" w:header="720" w:footer="720" w:gutter="0"/>
+      <w:pgSz w:w="11906" w:h="16838" w:code="9"/>
+      <w:pgMar w:top="990" w:right="956" w:bottom="810" w:left="1008" w:header="720" w:footer="720" w:gutter="0"/>
       <w:cols w:space="720"/>
+      <w:docGrid w:linePitch="299"/>
     </w:sectPr>
   </w:body>
 </w:document>

</xml_diff>